<commit_message>
Done with report for cache
Moving on to performance testing
</commit_message>
<xml_diff>
--- a/program4_DugieTrinh.docx
+++ b/program4_DugieTrinh.docx
@@ -1,11 +1,16 @@
 
 <file path=word/document.xml><?xml version="1.0" encoding="utf-8"?>
-<w:document xmlns:ve="http://schemas.openxmlformats.org/markup-compatibility/2006" xmlns:o="urn:schemas-microsoft-com:office:office" xmlns:r="http://schemas.openxmlformats.org/officeDocument/2006/relationships" xmlns:m="http://schemas.openxmlformats.org/officeDocument/2006/math" xmlns:v="urn:schemas-microsoft-com:vml" xmlns:wp="http://schemas.openxmlformats.org/drawingml/2006/wordprocessingDrawing" xmlns:w10="urn:schemas-microsoft-com:office:word" xmlns:w="http://schemas.openxmlformats.org/wordprocessingml/2006/main" xmlns:wne="http://schemas.microsoft.com/office/word/2006/wordml">
+<w:document xmlns:wpc="http://schemas.microsoft.com/office/word/2010/wordprocessingCanvas" xmlns:mc="http://schemas.openxmlformats.org/markup-compatibility/2006" xmlns:o="urn:schemas-microsoft-com:office:office" xmlns:r="http://schemas.openxmlformats.org/officeDocument/2006/relationships" xmlns:m="http://schemas.openxmlformats.org/officeDocument/2006/math" xmlns:v="urn:schemas-microsoft-com:vml" xmlns:wp14="http://schemas.microsoft.com/office/word/2010/wordprocessingDrawing" xmlns:wp="http://schemas.openxmlformats.org/drawingml/2006/wordprocessingDrawing" xmlns:w10="urn:schemas-microsoft-com:office:word" xmlns:w="http://schemas.openxmlformats.org/wordprocessingml/2006/main" xmlns:w14="http://schemas.microsoft.com/office/word/2010/wordml" xmlns:w15="http://schemas.microsoft.com/office/word/2012/wordml" xmlns:wpg="http://schemas.microsoft.com/office/word/2010/wordprocessingGroup" xmlns:wpi="http://schemas.microsoft.com/office/word/2010/wordprocessingInk" xmlns:wne="http://schemas.microsoft.com/office/word/2006/wordml" xmlns:wps="http://schemas.microsoft.com/office/word/2010/wordprocessingShape" mc:Ignorable="w14 w15 wp14">
   <w:body>
     <w:p>
       <w:r>
-        <w:t>Chad Dugie</w:t>
-      </w:r>
+        <w:t xml:space="preserve">Chad </w:t>
+      </w:r>
+      <w:proofErr w:type="spellStart"/>
+      <w:r>
+        <w:t>Dugie</w:t>
+      </w:r>
+      <w:proofErr w:type="spellEnd"/>
     </w:p>
     <w:p>
       <w:r>
@@ -25,6 +30,79 @@
     <w:p>
       <w:r>
         <w:t>Program 4 Report</w:t>
+      </w:r>
+    </w:p>
+    <w:p/>
+    <w:p>
+      <w:pPr>
+        <w:pStyle w:val="Heading1"/>
+      </w:pPr>
+      <w:r>
+        <w:t>SPECIFICATION AND DESIGN</w:t>
+      </w:r>
+    </w:p>
+    <w:p>
+      <w:pPr>
+        <w:rPr>
+          <w:b/>
+        </w:rPr>
+      </w:pPr>
+      <w:r>
+        <w:rPr>
+          <w:b/>
+        </w:rPr>
+        <w:t>Cache.java</w:t>
+      </w:r>
+    </w:p>
+    <w:p>
+      <w:r>
+        <w:t xml:space="preserve">The cache class </w:t>
+      </w:r>
+      <w:r>
+        <w:t>is</w:t>
+      </w:r>
+      <w:r>
+        <w:t xml:space="preserve"> desig</w:t>
+      </w:r>
+      <w:r>
+        <w:t>ned to be used as a cache as part of ThreadOS. It uses the enhanced second chance algorithm using the reference bit and dirty bit that is stored with the private class Entry. Entry also has a block ID stored inside. The page table is created as an array of Entry classes.</w:t>
+      </w:r>
+    </w:p>
+    <w:p>
+      <w:r>
+        <w:t>When reading in Cache, the read method searches the page table for the block id to be read. When found, reference bit is set to true. Otherwise the method will continue searching for a free page to store the block id. If there is no free page then the method will look</w:t>
+      </w:r>
+      <w:r>
+        <w:t xml:space="preserve"> for a page to replace.</w:t>
+      </w:r>
+    </w:p>
+    <w:p>
+      <w:r>
+        <w:t>The same process occurs for writing, except the dirty bit is set to true when the block id has been written over.</w:t>
+      </w:r>
+      <w:bookmarkStart w:id="0" w:name="_GoBack"/>
+      <w:bookmarkEnd w:id="0"/>
+    </w:p>
+    <w:p>
+      <w:pPr>
+        <w:rPr>
+          <w:b/>
+        </w:rPr>
+      </w:pPr>
+    </w:p>
+    <w:p>
+      <w:pPr>
+        <w:rPr>
+          <w:b/>
+        </w:rPr>
+      </w:pPr>
+    </w:p>
+    <w:p>
+      <w:pPr>
+        <w:pStyle w:val="Heading1"/>
+      </w:pPr>
+      <w:r>
+        <w:t>pERFORMANCE</w:t>
       </w:r>
     </w:p>
     <w:p/>
@@ -40,7 +118,7 @@
 </file>
 
 <file path=word/styles.xml><?xml version="1.0" encoding="utf-8"?>
-<w:styles xmlns:r="http://schemas.openxmlformats.org/officeDocument/2006/relationships" xmlns:w="http://schemas.openxmlformats.org/wordprocessingml/2006/main">
+<w:styles xmlns:mc="http://schemas.openxmlformats.org/markup-compatibility/2006" xmlns:r="http://schemas.openxmlformats.org/officeDocument/2006/relationships" xmlns:w="http://schemas.openxmlformats.org/wordprocessingml/2006/main" xmlns:w14="http://schemas.microsoft.com/office/word/2010/wordml" xmlns:w15="http://schemas.microsoft.com/office/word/2012/wordml" mc:Ignorable="w14 w15">
   <w:docDefaults>
     <w:rPrDefault>
       <w:rPr>
@@ -56,149 +134,410 @@
       </w:pPr>
     </w:pPrDefault>
   </w:docDefaults>
-  <w:latentStyles w:defLockedState="0" w:defUIPriority="99" w:defSemiHidden="1" w:defUnhideWhenUsed="1" w:defQFormat="0" w:count="267">
-    <w:lsdException w:name="Normal" w:semiHidden="0" w:uiPriority="0" w:unhideWhenUsed="0" w:qFormat="1"/>
-    <w:lsdException w:name="heading 1" w:semiHidden="0" w:uiPriority="9" w:unhideWhenUsed="0" w:qFormat="1"/>
-    <w:lsdException w:name="heading 2" w:uiPriority="9" w:qFormat="1"/>
-    <w:lsdException w:name="heading 3" w:uiPriority="9" w:qFormat="1"/>
-    <w:lsdException w:name="heading 4" w:uiPriority="9" w:qFormat="1"/>
-    <w:lsdException w:name="heading 5" w:uiPriority="9" w:qFormat="1"/>
-    <w:lsdException w:name="heading 6" w:uiPriority="9" w:qFormat="1"/>
-    <w:lsdException w:name="heading 7" w:uiPriority="9" w:qFormat="1"/>
-    <w:lsdException w:name="heading 8" w:uiPriority="9" w:qFormat="1"/>
-    <w:lsdException w:name="heading 9" w:uiPriority="9" w:qFormat="1"/>
-    <w:lsdException w:name="toc 1" w:uiPriority="39"/>
-    <w:lsdException w:name="toc 2" w:uiPriority="39"/>
-    <w:lsdException w:name="toc 3" w:uiPriority="39"/>
-    <w:lsdException w:name="toc 4" w:uiPriority="39"/>
-    <w:lsdException w:name="toc 5" w:uiPriority="39"/>
-    <w:lsdException w:name="toc 6" w:uiPriority="39"/>
-    <w:lsdException w:name="toc 7" w:uiPriority="39"/>
-    <w:lsdException w:name="toc 8" w:uiPriority="39"/>
-    <w:lsdException w:name="toc 9" w:uiPriority="39"/>
-    <w:lsdException w:name="caption" w:uiPriority="35" w:qFormat="1"/>
-    <w:lsdException w:name="Title" w:semiHidden="0" w:uiPriority="10" w:unhideWhenUsed="0" w:qFormat="1"/>
-    <w:lsdException w:name="Default Paragraph Font" w:uiPriority="1"/>
-    <w:lsdException w:name="Subtitle" w:semiHidden="0" w:uiPriority="11" w:unhideWhenUsed="0" w:qFormat="1"/>
-    <w:lsdException w:name="Strong" w:semiHidden="0" w:uiPriority="22" w:unhideWhenUsed="0" w:qFormat="1"/>
-    <w:lsdException w:name="Emphasis" w:semiHidden="0" w:uiPriority="20" w:unhideWhenUsed="0" w:qFormat="1"/>
-    <w:lsdException w:name="Table Grid" w:semiHidden="0" w:uiPriority="59" w:unhideWhenUsed="0"/>
-    <w:lsdException w:name="Placeholder Text" w:unhideWhenUsed="0"/>
-    <w:lsdException w:name="No Spacing" w:semiHidden="0" w:uiPriority="1" w:unhideWhenUsed="0" w:qFormat="1"/>
-    <w:lsdException w:name="Light Shading" w:semiHidden="0" w:uiPriority="60" w:unhideWhenUsed="0"/>
-    <w:lsdException w:name="Light List" w:semiHidden="0" w:uiPriority="61" w:unhideWhenUsed="0"/>
-    <w:lsdException w:name="Light Grid" w:semiHidden="0" w:uiPriority="62" w:unhideWhenUsed="0"/>
-    <w:lsdException w:name="Medium Shading 1" w:semiHidden="0" w:uiPriority="63" w:unhideWhenUsed="0"/>
-    <w:lsdException w:name="Medium Shading 2" w:semiHidden="0" w:uiPriority="64" w:unhideWhenUsed="0"/>
-    <w:lsdException w:name="Medium List 1" w:semiHidden="0" w:uiPriority="65" w:unhideWhenUsed="0"/>
-    <w:lsdException w:name="Medium List 2" w:semiHidden="0" w:uiPriority="66" w:unhideWhenUsed="0"/>
-    <w:lsdException w:name="Medium Grid 1" w:semiHidden="0" w:uiPriority="67" w:unhideWhenUsed="0"/>
-    <w:lsdException w:name="Medium Grid 2" w:semiHidden="0" w:uiPriority="68" w:unhideWhenUsed="0"/>
-    <w:lsdException w:name="Medium Grid 3" w:semiHidden="0" w:uiPriority="69" w:unhideWhenUsed="0"/>
-    <w:lsdException w:name="Dark List" w:semiHidden="0" w:uiPriority="70" w:unhideWhenUsed="0"/>
-    <w:lsdException w:name="Colorful Shading" w:semiHidden="0" w:uiPriority="71" w:unhideWhenUsed="0"/>
-    <w:lsdException w:name="Colorful List" w:semiHidden="0" w:uiPriority="72" w:unhideWhenUsed="0"/>
-    <w:lsdException w:name="Colorful Grid" w:semiHidden="0" w:uiPriority="73" w:unhideWhenUsed="0"/>
-    <w:lsdException w:name="Light Shading Accent 1" w:semiHidden="0" w:uiPriority="60" w:unhideWhenUsed="0"/>
-    <w:lsdException w:name="Light List Accent 1" w:semiHidden="0" w:uiPriority="61" w:unhideWhenUsed="0"/>
-    <w:lsdException w:name="Light Grid Accent 1" w:semiHidden="0" w:uiPriority="62" w:unhideWhenUsed="0"/>
-    <w:lsdException w:name="Medium Shading 1 Accent 1" w:semiHidden="0" w:uiPriority="63" w:unhideWhenUsed="0"/>
-    <w:lsdException w:name="Medium Shading 2 Accent 1" w:semiHidden="0" w:uiPriority="64" w:unhideWhenUsed="0"/>
-    <w:lsdException w:name="Medium List 1 Accent 1" w:semiHidden="0" w:uiPriority="65" w:unhideWhenUsed="0"/>
-    <w:lsdException w:name="Revision" w:unhideWhenUsed="0"/>
-    <w:lsdException w:name="List Paragraph" w:semiHidden="0" w:uiPriority="34" w:unhideWhenUsed="0" w:qFormat="1"/>
-    <w:lsdException w:name="Quote" w:semiHidden="0" w:uiPriority="29" w:unhideWhenUsed="0" w:qFormat="1"/>
-    <w:lsdException w:name="Intense Quote" w:semiHidden="0" w:uiPriority="30" w:unhideWhenUsed="0" w:qFormat="1"/>
-    <w:lsdException w:name="Medium List 2 Accent 1" w:semiHidden="0" w:uiPriority="66" w:unhideWhenUsed="0"/>
-    <w:lsdException w:name="Medium Grid 1 Accent 1" w:semiHidden="0" w:uiPriority="67" w:unhideWhenUsed="0"/>
-    <w:lsdException w:name="Medium Grid 2 Accent 1" w:semiHidden="0" w:uiPriority="68" w:unhideWhenUsed="0"/>
-    <w:lsdException w:name="Medium Grid 3 Accent 1" w:semiHidden="0" w:uiPriority="69" w:unhideWhenUsed="0"/>
-    <w:lsdException w:name="Dark List Accent 1" w:semiHidden="0" w:uiPriority="70" w:unhideWhenUsed="0"/>
-    <w:lsdException w:name="Colorful Shading Accent 1" w:semiHidden="0" w:uiPriority="71" w:unhideWhenUsed="0"/>
-    <w:lsdException w:name="Colorful List Accent 1" w:semiHidden="0" w:uiPriority="72" w:unhideWhenUsed="0"/>
-    <w:lsdException w:name="Colorful Grid Accent 1" w:semiHidden="0" w:uiPriority="73" w:unhideWhenUsed="0"/>
-    <w:lsdException w:name="Light Shading Accent 2" w:semiHidden="0" w:uiPriority="60" w:unhideWhenUsed="0"/>
-    <w:lsdException w:name="Light List Accent 2" w:semiHidden="0" w:uiPriority="61" w:unhideWhenUsed="0"/>
-    <w:lsdException w:name="Light Grid Accent 2" w:semiHidden="0" w:uiPriority="62" w:unhideWhenUsed="0"/>
-    <w:lsdException w:name="Medium Shading 1 Accent 2" w:semiHidden="0" w:uiPriority="63" w:unhideWhenUsed="0"/>
-    <w:lsdException w:name="Medium Shading 2 Accent 2" w:semiHidden="0" w:uiPriority="64" w:unhideWhenUsed="0"/>
-    <w:lsdException w:name="Medium List 1 Accent 2" w:semiHidden="0" w:uiPriority="65" w:unhideWhenUsed="0"/>
-    <w:lsdException w:name="Medium List 2 Accent 2" w:semiHidden="0" w:uiPriority="66" w:unhideWhenUsed="0"/>
-    <w:lsdException w:name="Medium Grid 1 Accent 2" w:semiHidden="0" w:uiPriority="67" w:unhideWhenUsed="0"/>
-    <w:lsdException w:name="Medium Grid 2 Accent 2" w:semiHidden="0" w:uiPriority="68" w:unhideWhenUsed="0"/>
-    <w:lsdException w:name="Medium Grid 3 Accent 2" w:semiHidden="0" w:uiPriority="69" w:unhideWhenUsed="0"/>
-    <w:lsdException w:name="Dark List Accent 2" w:semiHidden="0" w:uiPriority="70" w:unhideWhenUsed="0"/>
-    <w:lsdException w:name="Colorful Shading Accent 2" w:semiHidden="0" w:uiPriority="71" w:unhideWhenUsed="0"/>
-    <w:lsdException w:name="Colorful List Accent 2" w:semiHidden="0" w:uiPriority="72" w:unhideWhenUsed="0"/>
-    <w:lsdException w:name="Colorful Grid Accent 2" w:semiHidden="0" w:uiPriority="73" w:unhideWhenUsed="0"/>
-    <w:lsdException w:name="Light Shading Accent 3" w:semiHidden="0" w:uiPriority="60" w:unhideWhenUsed="0"/>
-    <w:lsdException w:name="Light List Accent 3" w:semiHidden="0" w:uiPriority="61" w:unhideWhenUsed="0"/>
-    <w:lsdException w:name="Light Grid Accent 3" w:semiHidden="0" w:uiPriority="62" w:unhideWhenUsed="0"/>
-    <w:lsdException w:name="Medium Shading 1 Accent 3" w:semiHidden="0" w:uiPriority="63" w:unhideWhenUsed="0"/>
-    <w:lsdException w:name="Medium Shading 2 Accent 3" w:semiHidden="0" w:uiPriority="64" w:unhideWhenUsed="0"/>
-    <w:lsdException w:name="Medium List 1 Accent 3" w:semiHidden="0" w:uiPriority="65" w:unhideWhenUsed="0"/>
-    <w:lsdException w:name="Medium List 2 Accent 3" w:semiHidden="0" w:uiPriority="66" w:unhideWhenUsed="0"/>
-    <w:lsdException w:name="Medium Grid 1 Accent 3" w:semiHidden="0" w:uiPriority="67" w:unhideWhenUsed="0"/>
-    <w:lsdException w:name="Medium Grid 2 Accent 3" w:semiHidden="0" w:uiPriority="68" w:unhideWhenUsed="0"/>
-    <w:lsdException w:name="Medium Grid 3 Accent 3" w:semiHidden="0" w:uiPriority="69" w:unhideWhenUsed="0"/>
-    <w:lsdException w:name="Dark List Accent 3" w:semiHidden="0" w:uiPriority="70" w:unhideWhenUsed="0"/>
-    <w:lsdException w:name="Colorful Shading Accent 3" w:semiHidden="0" w:uiPriority="71" w:unhideWhenUsed="0"/>
-    <w:lsdException w:name="Colorful List Accent 3" w:semiHidden="0" w:uiPriority="72" w:unhideWhenUsed="0"/>
-    <w:lsdException w:name="Colorful Grid Accent 3" w:semiHidden="0" w:uiPriority="73" w:unhideWhenUsed="0"/>
-    <w:lsdException w:name="Light Shading Accent 4" w:semiHidden="0" w:uiPriority="60" w:unhideWhenUsed="0"/>
-    <w:lsdException w:name="Light List Accent 4" w:semiHidden="0" w:uiPriority="61" w:unhideWhenUsed="0"/>
-    <w:lsdException w:name="Light Grid Accent 4" w:semiHidden="0" w:uiPriority="62" w:unhideWhenUsed="0"/>
-    <w:lsdException w:name="Medium Shading 1 Accent 4" w:semiHidden="0" w:uiPriority="63" w:unhideWhenUsed="0"/>
-    <w:lsdException w:name="Medium Shading 2 Accent 4" w:semiHidden="0" w:uiPriority="64" w:unhideWhenUsed="0"/>
-    <w:lsdException w:name="Medium List 1 Accent 4" w:semiHidden="0" w:uiPriority="65" w:unhideWhenUsed="0"/>
-    <w:lsdException w:name="Medium List 2 Accent 4" w:semiHidden="0" w:uiPriority="66" w:unhideWhenUsed="0"/>
-    <w:lsdException w:name="Medium Grid 1 Accent 4" w:semiHidden="0" w:uiPriority="67" w:unhideWhenUsed="0"/>
-    <w:lsdException w:name="Medium Grid 2 Accent 4" w:semiHidden="0" w:uiPriority="68" w:unhideWhenUsed="0"/>
-    <w:lsdException w:name="Medium Grid 3 Accent 4" w:semiHidden="0" w:uiPriority="69" w:unhideWhenUsed="0"/>
-    <w:lsdException w:name="Dark List Accent 4" w:semiHidden="0" w:uiPriority="70" w:unhideWhenUsed="0"/>
-    <w:lsdException w:name="Colorful Shading Accent 4" w:semiHidden="0" w:uiPriority="71" w:unhideWhenUsed="0"/>
-    <w:lsdException w:name="Colorful List Accent 4" w:semiHidden="0" w:uiPriority="72" w:unhideWhenUsed="0"/>
-    <w:lsdException w:name="Colorful Grid Accent 4" w:semiHidden="0" w:uiPriority="73" w:unhideWhenUsed="0"/>
-    <w:lsdException w:name="Light Shading Accent 5" w:semiHidden="0" w:uiPriority="60" w:unhideWhenUsed="0"/>
-    <w:lsdException w:name="Light List Accent 5" w:semiHidden="0" w:uiPriority="61" w:unhideWhenUsed="0"/>
-    <w:lsdException w:name="Light Grid Accent 5" w:semiHidden="0" w:uiPriority="62" w:unhideWhenUsed="0"/>
-    <w:lsdException w:name="Medium Shading 1 Accent 5" w:semiHidden="0" w:uiPriority="63" w:unhideWhenUsed="0"/>
-    <w:lsdException w:name="Medium Shading 2 Accent 5" w:semiHidden="0" w:uiPriority="64" w:unhideWhenUsed="0"/>
-    <w:lsdException w:name="Medium List 1 Accent 5" w:semiHidden="0" w:uiPriority="65" w:unhideWhenUsed="0"/>
-    <w:lsdException w:name="Medium List 2 Accent 5" w:semiHidden="0" w:uiPriority="66" w:unhideWhenUsed="0"/>
-    <w:lsdException w:name="Medium Grid 1 Accent 5" w:semiHidden="0" w:uiPriority="67" w:unhideWhenUsed="0"/>
-    <w:lsdException w:name="Medium Grid 2 Accent 5" w:semiHidden="0" w:uiPriority="68" w:unhideWhenUsed="0"/>
-    <w:lsdException w:name="Medium Grid 3 Accent 5" w:semiHidden="0" w:uiPriority="69" w:unhideWhenUsed="0"/>
-    <w:lsdException w:name="Dark List Accent 5" w:semiHidden="0" w:uiPriority="70" w:unhideWhenUsed="0"/>
-    <w:lsdException w:name="Colorful Shading Accent 5" w:semiHidden="0" w:uiPriority="71" w:unhideWhenUsed="0"/>
-    <w:lsdException w:name="Colorful List Accent 5" w:semiHidden="0" w:uiPriority="72" w:unhideWhenUsed="0"/>
-    <w:lsdException w:name="Colorful Grid Accent 5" w:semiHidden="0" w:uiPriority="73" w:unhideWhenUsed="0"/>
-    <w:lsdException w:name="Light Shading Accent 6" w:semiHidden="0" w:uiPriority="60" w:unhideWhenUsed="0"/>
-    <w:lsdException w:name="Light List Accent 6" w:semiHidden="0" w:uiPriority="61" w:unhideWhenUsed="0"/>
-    <w:lsdException w:name="Light Grid Accent 6" w:semiHidden="0" w:uiPriority="62" w:unhideWhenUsed="0"/>
-    <w:lsdException w:name="Medium Shading 1 Accent 6" w:semiHidden="0" w:uiPriority="63" w:unhideWhenUsed="0"/>
-    <w:lsdException w:name="Medium Shading 2 Accent 6" w:semiHidden="0" w:uiPriority="64" w:unhideWhenUsed="0"/>
-    <w:lsdException w:name="Medium List 1 Accent 6" w:semiHidden="0" w:uiPriority="65" w:unhideWhenUsed="0"/>
-    <w:lsdException w:name="Medium List 2 Accent 6" w:semiHidden="0" w:uiPriority="66" w:unhideWhenUsed="0"/>
-    <w:lsdException w:name="Medium Grid 1 Accent 6" w:semiHidden="0" w:uiPriority="67" w:unhideWhenUsed="0"/>
-    <w:lsdException w:name="Medium Grid 2 Accent 6" w:semiHidden="0" w:uiPriority="68" w:unhideWhenUsed="0"/>
-    <w:lsdException w:name="Medium Grid 3 Accent 6" w:semiHidden="0" w:uiPriority="69" w:unhideWhenUsed="0"/>
-    <w:lsdException w:name="Dark List Accent 6" w:semiHidden="0" w:uiPriority="70" w:unhideWhenUsed="0"/>
-    <w:lsdException w:name="Colorful Shading Accent 6" w:semiHidden="0" w:uiPriority="71" w:unhideWhenUsed="0"/>
-    <w:lsdException w:name="Colorful List Accent 6" w:semiHidden="0" w:uiPriority="72" w:unhideWhenUsed="0"/>
-    <w:lsdException w:name="Colorful Grid Accent 6" w:semiHidden="0" w:uiPriority="73" w:unhideWhenUsed="0"/>
-    <w:lsdException w:name="Subtle Emphasis" w:semiHidden="0" w:uiPriority="19" w:unhideWhenUsed="0" w:qFormat="1"/>
-    <w:lsdException w:name="Intense Emphasis" w:semiHidden="0" w:uiPriority="21" w:unhideWhenUsed="0" w:qFormat="1"/>
-    <w:lsdException w:name="Subtle Reference" w:semiHidden="0" w:uiPriority="31" w:unhideWhenUsed="0" w:qFormat="1"/>
-    <w:lsdException w:name="Intense Reference" w:semiHidden="0" w:uiPriority="32" w:unhideWhenUsed="0" w:qFormat="1"/>
-    <w:lsdException w:name="Book Title" w:semiHidden="0" w:uiPriority="33" w:unhideWhenUsed="0" w:qFormat="1"/>
-    <w:lsdException w:name="Bibliography" w:uiPriority="37"/>
-    <w:lsdException w:name="TOC Heading" w:uiPriority="39" w:qFormat="1"/>
+  <w:latentStyles w:defLockedState="0" w:defUIPriority="99" w:defSemiHidden="0" w:defUnhideWhenUsed="0" w:defQFormat="0" w:count="371">
+    <w:lsdException w:name="Normal" w:uiPriority="0" w:qFormat="1"/>
+    <w:lsdException w:name="heading 1" w:uiPriority="9" w:qFormat="1"/>
+    <w:lsdException w:name="heading 2" w:semiHidden="1" w:uiPriority="9" w:unhideWhenUsed="1" w:qFormat="1"/>
+    <w:lsdException w:name="heading 3" w:semiHidden="1" w:uiPriority="9" w:unhideWhenUsed="1" w:qFormat="1"/>
+    <w:lsdException w:name="heading 4" w:semiHidden="1" w:uiPriority="9" w:unhideWhenUsed="1" w:qFormat="1"/>
+    <w:lsdException w:name="heading 5" w:semiHidden="1" w:uiPriority="9" w:unhideWhenUsed="1" w:qFormat="1"/>
+    <w:lsdException w:name="heading 6" w:semiHidden="1" w:uiPriority="9" w:unhideWhenUsed="1" w:qFormat="1"/>
+    <w:lsdException w:name="heading 7" w:semiHidden="1" w:uiPriority="9" w:unhideWhenUsed="1" w:qFormat="1"/>
+    <w:lsdException w:name="heading 8" w:semiHidden="1" w:uiPriority="9" w:unhideWhenUsed="1" w:qFormat="1"/>
+    <w:lsdException w:name="heading 9" w:semiHidden="1" w:uiPriority="9" w:unhideWhenUsed="1" w:qFormat="1"/>
+    <w:lsdException w:name="index 1" w:semiHidden="1" w:unhideWhenUsed="1"/>
+    <w:lsdException w:name="index 2" w:semiHidden="1" w:unhideWhenUsed="1"/>
+    <w:lsdException w:name="index 3" w:semiHidden="1" w:unhideWhenUsed="1"/>
+    <w:lsdException w:name="index 4" w:semiHidden="1" w:unhideWhenUsed="1"/>
+    <w:lsdException w:name="index 5" w:semiHidden="1" w:unhideWhenUsed="1"/>
+    <w:lsdException w:name="index 6" w:semiHidden="1" w:unhideWhenUsed="1"/>
+    <w:lsdException w:name="index 7" w:semiHidden="1" w:unhideWhenUsed="1"/>
+    <w:lsdException w:name="index 8" w:semiHidden="1" w:unhideWhenUsed="1"/>
+    <w:lsdException w:name="index 9" w:semiHidden="1" w:unhideWhenUsed="1"/>
+    <w:lsdException w:name="toc 1" w:semiHidden="1" w:uiPriority="39" w:unhideWhenUsed="1"/>
+    <w:lsdException w:name="toc 2" w:semiHidden="1" w:uiPriority="39" w:unhideWhenUsed="1"/>
+    <w:lsdException w:name="toc 3" w:semiHidden="1" w:uiPriority="39" w:unhideWhenUsed="1"/>
+    <w:lsdException w:name="toc 4" w:semiHidden="1" w:uiPriority="39" w:unhideWhenUsed="1"/>
+    <w:lsdException w:name="toc 5" w:semiHidden="1" w:uiPriority="39" w:unhideWhenUsed="1"/>
+    <w:lsdException w:name="toc 6" w:semiHidden="1" w:uiPriority="39" w:unhideWhenUsed="1"/>
+    <w:lsdException w:name="toc 7" w:semiHidden="1" w:uiPriority="39" w:unhideWhenUsed="1"/>
+    <w:lsdException w:name="toc 8" w:semiHidden="1" w:uiPriority="39" w:unhideWhenUsed="1"/>
+    <w:lsdException w:name="toc 9" w:semiHidden="1" w:uiPriority="39" w:unhideWhenUsed="1"/>
+    <w:lsdException w:name="Normal Indent" w:semiHidden="1" w:unhideWhenUsed="1"/>
+    <w:lsdException w:name="footnote text" w:semiHidden="1" w:unhideWhenUsed="1"/>
+    <w:lsdException w:name="annotation text" w:semiHidden="1" w:unhideWhenUsed="1"/>
+    <w:lsdException w:name="header" w:semiHidden="1" w:unhideWhenUsed="1"/>
+    <w:lsdException w:name="footer" w:semiHidden="1" w:unhideWhenUsed="1"/>
+    <w:lsdException w:name="index heading" w:semiHidden="1" w:unhideWhenUsed="1"/>
+    <w:lsdException w:name="caption" w:semiHidden="1" w:uiPriority="35" w:unhideWhenUsed="1" w:qFormat="1"/>
+    <w:lsdException w:name="table of figures" w:semiHidden="1" w:unhideWhenUsed="1"/>
+    <w:lsdException w:name="envelope address" w:semiHidden="1" w:unhideWhenUsed="1"/>
+    <w:lsdException w:name="envelope return" w:semiHidden="1" w:unhideWhenUsed="1"/>
+    <w:lsdException w:name="footnote reference" w:semiHidden="1" w:unhideWhenUsed="1"/>
+    <w:lsdException w:name="annotation reference" w:semiHidden="1" w:unhideWhenUsed="1"/>
+    <w:lsdException w:name="line number" w:semiHidden="1" w:unhideWhenUsed="1"/>
+    <w:lsdException w:name="page number" w:semiHidden="1" w:unhideWhenUsed="1"/>
+    <w:lsdException w:name="endnote reference" w:semiHidden="1" w:unhideWhenUsed="1"/>
+    <w:lsdException w:name="endnote text" w:semiHidden="1" w:unhideWhenUsed="1"/>
+    <w:lsdException w:name="table of authorities" w:semiHidden="1" w:unhideWhenUsed="1"/>
+    <w:lsdException w:name="macro" w:semiHidden="1" w:unhideWhenUsed="1"/>
+    <w:lsdException w:name="toa heading" w:semiHidden="1" w:unhideWhenUsed="1"/>
+    <w:lsdException w:name="List" w:semiHidden="1" w:unhideWhenUsed="1"/>
+    <w:lsdException w:name="List Bullet" w:semiHidden="1" w:unhideWhenUsed="1"/>
+    <w:lsdException w:name="List Number" w:semiHidden="1" w:unhideWhenUsed="1"/>
+    <w:lsdException w:name="List 2" w:semiHidden="1" w:unhideWhenUsed="1"/>
+    <w:lsdException w:name="List 3" w:semiHidden="1" w:unhideWhenUsed="1"/>
+    <w:lsdException w:name="List 4" w:semiHidden="1" w:unhideWhenUsed="1"/>
+    <w:lsdException w:name="List 5" w:semiHidden="1" w:unhideWhenUsed="1"/>
+    <w:lsdException w:name="List Bullet 2" w:semiHidden="1" w:unhideWhenUsed="1"/>
+    <w:lsdException w:name="List Bullet 3" w:semiHidden="1" w:unhideWhenUsed="1"/>
+    <w:lsdException w:name="List Bullet 4" w:semiHidden="1" w:unhideWhenUsed="1"/>
+    <w:lsdException w:name="List Bullet 5" w:semiHidden="1" w:unhideWhenUsed="1"/>
+    <w:lsdException w:name="List Number 2" w:semiHidden="1" w:unhideWhenUsed="1"/>
+    <w:lsdException w:name="List Number 3" w:semiHidden="1" w:unhideWhenUsed="1"/>
+    <w:lsdException w:name="List Number 4" w:semiHidden="1" w:unhideWhenUsed="1"/>
+    <w:lsdException w:name="List Number 5" w:semiHidden="1" w:unhideWhenUsed="1"/>
+    <w:lsdException w:name="Title" w:uiPriority="10" w:qFormat="1"/>
+    <w:lsdException w:name="Closing" w:semiHidden="1" w:unhideWhenUsed="1"/>
+    <w:lsdException w:name="Signature" w:semiHidden="1" w:unhideWhenUsed="1"/>
+    <w:lsdException w:name="Default Paragraph Font" w:semiHidden="1" w:uiPriority="1" w:unhideWhenUsed="1"/>
+    <w:lsdException w:name="Body Text" w:semiHidden="1" w:unhideWhenUsed="1"/>
+    <w:lsdException w:name="Body Text Indent" w:semiHidden="1" w:unhideWhenUsed="1"/>
+    <w:lsdException w:name="List Continue" w:semiHidden="1" w:unhideWhenUsed="1"/>
+    <w:lsdException w:name="List Continue 2" w:semiHidden="1" w:unhideWhenUsed="1"/>
+    <w:lsdException w:name="List Continue 3" w:semiHidden="1" w:unhideWhenUsed="1"/>
+    <w:lsdException w:name="List Continue 4" w:semiHidden="1" w:unhideWhenUsed="1"/>
+    <w:lsdException w:name="List Continue 5" w:semiHidden="1" w:unhideWhenUsed="1"/>
+    <w:lsdException w:name="Message Header" w:semiHidden="1" w:unhideWhenUsed="1"/>
+    <w:lsdException w:name="Subtitle" w:uiPriority="11" w:qFormat="1"/>
+    <w:lsdException w:name="Salutation" w:semiHidden="1" w:unhideWhenUsed="1"/>
+    <w:lsdException w:name="Date" w:semiHidden="1" w:unhideWhenUsed="1"/>
+    <w:lsdException w:name="Body Text First Indent" w:semiHidden="1" w:unhideWhenUsed="1"/>
+    <w:lsdException w:name="Body Text First Indent 2" w:semiHidden="1" w:unhideWhenUsed="1"/>
+    <w:lsdException w:name="Note Heading" w:semiHidden="1" w:unhideWhenUsed="1"/>
+    <w:lsdException w:name="Body Text 2" w:semiHidden="1" w:unhideWhenUsed="1"/>
+    <w:lsdException w:name="Body Text 3" w:semiHidden="1" w:unhideWhenUsed="1"/>
+    <w:lsdException w:name="Body Text Indent 2" w:semiHidden="1" w:unhideWhenUsed="1"/>
+    <w:lsdException w:name="Body Text Indent 3" w:semiHidden="1" w:unhideWhenUsed="1"/>
+    <w:lsdException w:name="Block Text" w:semiHidden="1" w:unhideWhenUsed="1"/>
+    <w:lsdException w:name="Hyperlink" w:semiHidden="1" w:unhideWhenUsed="1"/>
+    <w:lsdException w:name="FollowedHyperlink" w:semiHidden="1" w:unhideWhenUsed="1"/>
+    <w:lsdException w:name="Strong" w:uiPriority="22" w:qFormat="1"/>
+    <w:lsdException w:name="Emphasis" w:uiPriority="20" w:qFormat="1"/>
+    <w:lsdException w:name="Document Map" w:semiHidden="1" w:unhideWhenUsed="1"/>
+    <w:lsdException w:name="Plain Text" w:semiHidden="1" w:unhideWhenUsed="1"/>
+    <w:lsdException w:name="E-mail Signature" w:semiHidden="1" w:unhideWhenUsed="1"/>
+    <w:lsdException w:name="HTML Top of Form" w:semiHidden="1" w:unhideWhenUsed="1"/>
+    <w:lsdException w:name="HTML Bottom of Form" w:semiHidden="1" w:unhideWhenUsed="1"/>
+    <w:lsdException w:name="Normal (Web)" w:semiHidden="1" w:unhideWhenUsed="1"/>
+    <w:lsdException w:name="HTML Acronym" w:semiHidden="1" w:unhideWhenUsed="1"/>
+    <w:lsdException w:name="HTML Address" w:semiHidden="1" w:unhideWhenUsed="1"/>
+    <w:lsdException w:name="HTML Cite" w:semiHidden="1" w:unhideWhenUsed="1"/>
+    <w:lsdException w:name="HTML Code" w:semiHidden="1" w:unhideWhenUsed="1"/>
+    <w:lsdException w:name="HTML Definition" w:semiHidden="1" w:unhideWhenUsed="1"/>
+    <w:lsdException w:name="HTML Keyboard" w:semiHidden="1" w:unhideWhenUsed="1"/>
+    <w:lsdException w:name="HTML Preformatted" w:semiHidden="1" w:unhideWhenUsed="1"/>
+    <w:lsdException w:name="HTML Sample" w:semiHidden="1" w:unhideWhenUsed="1"/>
+    <w:lsdException w:name="HTML Typewriter" w:semiHidden="1" w:unhideWhenUsed="1"/>
+    <w:lsdException w:name="HTML Variable" w:semiHidden="1" w:unhideWhenUsed="1"/>
+    <w:lsdException w:name="Normal Table" w:semiHidden="1" w:unhideWhenUsed="1"/>
+    <w:lsdException w:name="annotation subject" w:semiHidden="1" w:unhideWhenUsed="1"/>
+    <w:lsdException w:name="No List" w:semiHidden="1" w:unhideWhenUsed="1"/>
+    <w:lsdException w:name="Outline List 1" w:semiHidden="1" w:unhideWhenUsed="1"/>
+    <w:lsdException w:name="Outline List 2" w:semiHidden="1" w:unhideWhenUsed="1"/>
+    <w:lsdException w:name="Outline List 3" w:semiHidden="1" w:unhideWhenUsed="1"/>
+    <w:lsdException w:name="Table Simple 1" w:semiHidden="1" w:unhideWhenUsed="1"/>
+    <w:lsdException w:name="Table Simple 2" w:semiHidden="1" w:unhideWhenUsed="1"/>
+    <w:lsdException w:name="Table Simple 3" w:semiHidden="1" w:unhideWhenUsed="1"/>
+    <w:lsdException w:name="Table Classic 1" w:semiHidden="1" w:unhideWhenUsed="1"/>
+    <w:lsdException w:name="Table Classic 2" w:semiHidden="1" w:unhideWhenUsed="1"/>
+    <w:lsdException w:name="Table Classic 3" w:semiHidden="1" w:unhideWhenUsed="1"/>
+    <w:lsdException w:name="Table Classic 4" w:semiHidden="1" w:unhideWhenUsed="1"/>
+    <w:lsdException w:name="Table Colorful 1" w:semiHidden="1" w:unhideWhenUsed="1"/>
+    <w:lsdException w:name="Table Colorful 2" w:semiHidden="1" w:unhideWhenUsed="1"/>
+    <w:lsdException w:name="Table Colorful 3" w:semiHidden="1" w:unhideWhenUsed="1"/>
+    <w:lsdException w:name="Table Columns 1" w:semiHidden="1" w:unhideWhenUsed="1"/>
+    <w:lsdException w:name="Table Columns 2" w:semiHidden="1" w:unhideWhenUsed="1"/>
+    <w:lsdException w:name="Table Columns 3" w:semiHidden="1" w:unhideWhenUsed="1"/>
+    <w:lsdException w:name="Table Columns 4" w:semiHidden="1" w:unhideWhenUsed="1"/>
+    <w:lsdException w:name="Table Columns 5" w:semiHidden="1" w:unhideWhenUsed="1"/>
+    <w:lsdException w:name="Table Grid 1" w:semiHidden="1" w:unhideWhenUsed="1"/>
+    <w:lsdException w:name="Table Grid 2" w:semiHidden="1" w:unhideWhenUsed="1"/>
+    <w:lsdException w:name="Table Grid 3" w:semiHidden="1" w:unhideWhenUsed="1"/>
+    <w:lsdException w:name="Table Grid 4" w:semiHidden="1" w:unhideWhenUsed="1"/>
+    <w:lsdException w:name="Table Grid 5" w:semiHidden="1" w:unhideWhenUsed="1"/>
+    <w:lsdException w:name="Table Grid 6" w:semiHidden="1" w:unhideWhenUsed="1"/>
+    <w:lsdException w:name="Table Grid 7" w:semiHidden="1" w:unhideWhenUsed="1"/>
+    <w:lsdException w:name="Table Grid 8" w:semiHidden="1" w:unhideWhenUsed="1"/>
+    <w:lsdException w:name="Table List 1" w:semiHidden="1" w:unhideWhenUsed="1"/>
+    <w:lsdException w:name="Table List 2" w:semiHidden="1" w:unhideWhenUsed="1"/>
+    <w:lsdException w:name="Table List 3" w:semiHidden="1" w:unhideWhenUsed="1"/>
+    <w:lsdException w:name="Table List 4" w:semiHidden="1" w:unhideWhenUsed="1"/>
+    <w:lsdException w:name="Table List 5" w:semiHidden="1" w:unhideWhenUsed="1"/>
+    <w:lsdException w:name="Table List 6" w:semiHidden="1" w:unhideWhenUsed="1"/>
+    <w:lsdException w:name="Table List 7" w:semiHidden="1" w:unhideWhenUsed="1"/>
+    <w:lsdException w:name="Table List 8" w:semiHidden="1" w:unhideWhenUsed="1"/>
+    <w:lsdException w:name="Table 3D effects 1" w:semiHidden="1" w:unhideWhenUsed="1"/>
+    <w:lsdException w:name="Table 3D effects 2" w:semiHidden="1" w:unhideWhenUsed="1"/>
+    <w:lsdException w:name="Table 3D effects 3" w:semiHidden="1" w:unhideWhenUsed="1"/>
+    <w:lsdException w:name="Table Contemporary" w:semiHidden="1" w:unhideWhenUsed="1"/>
+    <w:lsdException w:name="Table Elegant" w:semiHidden="1" w:unhideWhenUsed="1"/>
+    <w:lsdException w:name="Table Professional" w:semiHidden="1" w:unhideWhenUsed="1"/>
+    <w:lsdException w:name="Table Subtle 1" w:semiHidden="1" w:unhideWhenUsed="1"/>
+    <w:lsdException w:name="Table Subtle 2" w:semiHidden="1" w:unhideWhenUsed="1"/>
+    <w:lsdException w:name="Table Web 1" w:semiHidden="1" w:unhideWhenUsed="1"/>
+    <w:lsdException w:name="Table Web 2" w:semiHidden="1" w:unhideWhenUsed="1"/>
+    <w:lsdException w:name="Table Web 3" w:semiHidden="1" w:unhideWhenUsed="1"/>
+    <w:lsdException w:name="Balloon Text" w:semiHidden="1" w:unhideWhenUsed="1"/>
+    <w:lsdException w:name="Table Grid" w:uiPriority="59"/>
+    <w:lsdException w:name="Table Theme" w:semiHidden="1" w:unhideWhenUsed="1"/>
+    <w:lsdException w:name="Placeholder Text" w:semiHidden="1"/>
+    <w:lsdException w:name="No Spacing" w:uiPriority="1" w:qFormat="1"/>
+    <w:lsdException w:name="Light Shading" w:uiPriority="60"/>
+    <w:lsdException w:name="Light List" w:uiPriority="61"/>
+    <w:lsdException w:name="Light Grid" w:uiPriority="62"/>
+    <w:lsdException w:name="Medium Shading 1" w:uiPriority="63"/>
+    <w:lsdException w:name="Medium Shading 2" w:uiPriority="64"/>
+    <w:lsdException w:name="Medium List 1" w:uiPriority="65"/>
+    <w:lsdException w:name="Medium List 2" w:uiPriority="66"/>
+    <w:lsdException w:name="Medium Grid 1" w:uiPriority="67"/>
+    <w:lsdException w:name="Medium Grid 2" w:uiPriority="68"/>
+    <w:lsdException w:name="Medium Grid 3" w:uiPriority="69"/>
+    <w:lsdException w:name="Dark List" w:uiPriority="70"/>
+    <w:lsdException w:name="Colorful Shading" w:uiPriority="71"/>
+    <w:lsdException w:name="Colorful List" w:uiPriority="72"/>
+    <w:lsdException w:name="Colorful Grid" w:uiPriority="73"/>
+    <w:lsdException w:name="Light Shading Accent 1" w:uiPriority="60"/>
+    <w:lsdException w:name="Light List Accent 1" w:uiPriority="61"/>
+    <w:lsdException w:name="Light Grid Accent 1" w:uiPriority="62"/>
+    <w:lsdException w:name="Medium Shading 1 Accent 1" w:uiPriority="63"/>
+    <w:lsdException w:name="Medium Shading 2 Accent 1" w:uiPriority="64"/>
+    <w:lsdException w:name="Medium List 1 Accent 1" w:uiPriority="65"/>
+    <w:lsdException w:name="Revision" w:semiHidden="1"/>
+    <w:lsdException w:name="List Paragraph" w:uiPriority="34" w:qFormat="1"/>
+    <w:lsdException w:name="Quote" w:uiPriority="29" w:qFormat="1"/>
+    <w:lsdException w:name="Intense Quote" w:uiPriority="30" w:qFormat="1"/>
+    <w:lsdException w:name="Medium List 2 Accent 1" w:uiPriority="66"/>
+    <w:lsdException w:name="Medium Grid 1 Accent 1" w:uiPriority="67"/>
+    <w:lsdException w:name="Medium Grid 2 Accent 1" w:uiPriority="68"/>
+    <w:lsdException w:name="Medium Grid 3 Accent 1" w:uiPriority="69"/>
+    <w:lsdException w:name="Dark List Accent 1" w:uiPriority="70"/>
+    <w:lsdException w:name="Colorful Shading Accent 1" w:uiPriority="71"/>
+    <w:lsdException w:name="Colorful List Accent 1" w:uiPriority="72"/>
+    <w:lsdException w:name="Colorful Grid Accent 1" w:uiPriority="73"/>
+    <w:lsdException w:name="Light Shading Accent 2" w:uiPriority="60"/>
+    <w:lsdException w:name="Light List Accent 2" w:uiPriority="61"/>
+    <w:lsdException w:name="Light Grid Accent 2" w:uiPriority="62"/>
+    <w:lsdException w:name="Medium Shading 1 Accent 2" w:uiPriority="63"/>
+    <w:lsdException w:name="Medium Shading 2 Accent 2" w:uiPriority="64"/>
+    <w:lsdException w:name="Medium List 1 Accent 2" w:uiPriority="65"/>
+    <w:lsdException w:name="Medium List 2 Accent 2" w:uiPriority="66"/>
+    <w:lsdException w:name="Medium Grid 1 Accent 2" w:uiPriority="67"/>
+    <w:lsdException w:name="Medium Grid 2 Accent 2" w:uiPriority="68"/>
+    <w:lsdException w:name="Medium Grid 3 Accent 2" w:uiPriority="69"/>
+    <w:lsdException w:name="Dark List Accent 2" w:uiPriority="70"/>
+    <w:lsdException w:name="Colorful Shading Accent 2" w:uiPriority="71"/>
+    <w:lsdException w:name="Colorful List Accent 2" w:uiPriority="72"/>
+    <w:lsdException w:name="Colorful Grid Accent 2" w:uiPriority="73"/>
+    <w:lsdException w:name="Light Shading Accent 3" w:uiPriority="60"/>
+    <w:lsdException w:name="Light List Accent 3" w:uiPriority="61"/>
+    <w:lsdException w:name="Light Grid Accent 3" w:uiPriority="62"/>
+    <w:lsdException w:name="Medium Shading 1 Accent 3" w:uiPriority="63"/>
+    <w:lsdException w:name="Medium Shading 2 Accent 3" w:uiPriority="64"/>
+    <w:lsdException w:name="Medium List 1 Accent 3" w:uiPriority="65"/>
+    <w:lsdException w:name="Medium List 2 Accent 3" w:uiPriority="66"/>
+    <w:lsdException w:name="Medium Grid 1 Accent 3" w:uiPriority="67"/>
+    <w:lsdException w:name="Medium Grid 2 Accent 3" w:uiPriority="68"/>
+    <w:lsdException w:name="Medium Grid 3 Accent 3" w:uiPriority="69"/>
+    <w:lsdException w:name="Dark List Accent 3" w:uiPriority="70"/>
+    <w:lsdException w:name="Colorful Shading Accent 3" w:uiPriority="71"/>
+    <w:lsdException w:name="Colorful List Accent 3" w:uiPriority="72"/>
+    <w:lsdException w:name="Colorful Grid Accent 3" w:uiPriority="73"/>
+    <w:lsdException w:name="Light Shading Accent 4" w:uiPriority="60"/>
+    <w:lsdException w:name="Light List Accent 4" w:uiPriority="61"/>
+    <w:lsdException w:name="Light Grid Accent 4" w:uiPriority="62"/>
+    <w:lsdException w:name="Medium Shading 1 Accent 4" w:uiPriority="63"/>
+    <w:lsdException w:name="Medium Shading 2 Accent 4" w:uiPriority="64"/>
+    <w:lsdException w:name="Medium List 1 Accent 4" w:uiPriority="65"/>
+    <w:lsdException w:name="Medium List 2 Accent 4" w:uiPriority="66"/>
+    <w:lsdException w:name="Medium Grid 1 Accent 4" w:uiPriority="67"/>
+    <w:lsdException w:name="Medium Grid 2 Accent 4" w:uiPriority="68"/>
+    <w:lsdException w:name="Medium Grid 3 Accent 4" w:uiPriority="69"/>
+    <w:lsdException w:name="Dark List Accent 4" w:uiPriority="70"/>
+    <w:lsdException w:name="Colorful Shading Accent 4" w:uiPriority="71"/>
+    <w:lsdException w:name="Colorful List Accent 4" w:uiPriority="72"/>
+    <w:lsdException w:name="Colorful Grid Accent 4" w:uiPriority="73"/>
+    <w:lsdException w:name="Light Shading Accent 5" w:uiPriority="60"/>
+    <w:lsdException w:name="Light List Accent 5" w:uiPriority="61"/>
+    <w:lsdException w:name="Light Grid Accent 5" w:uiPriority="62"/>
+    <w:lsdException w:name="Medium Shading 1 Accent 5" w:uiPriority="63"/>
+    <w:lsdException w:name="Medium Shading 2 Accent 5" w:uiPriority="64"/>
+    <w:lsdException w:name="Medium List 1 Accent 5" w:uiPriority="65"/>
+    <w:lsdException w:name="Medium List 2 Accent 5" w:uiPriority="66"/>
+    <w:lsdException w:name="Medium Grid 1 Accent 5" w:uiPriority="67"/>
+    <w:lsdException w:name="Medium Grid 2 Accent 5" w:uiPriority="68"/>
+    <w:lsdException w:name="Medium Grid 3 Accent 5" w:uiPriority="69"/>
+    <w:lsdException w:name="Dark List Accent 5" w:uiPriority="70"/>
+    <w:lsdException w:name="Colorful Shading Accent 5" w:uiPriority="71"/>
+    <w:lsdException w:name="Colorful List Accent 5" w:uiPriority="72"/>
+    <w:lsdException w:name="Colorful Grid Accent 5" w:uiPriority="73"/>
+    <w:lsdException w:name="Light Shading Accent 6" w:uiPriority="60"/>
+    <w:lsdException w:name="Light List Accent 6" w:uiPriority="61"/>
+    <w:lsdException w:name="Light Grid Accent 6" w:uiPriority="62"/>
+    <w:lsdException w:name="Medium Shading 1 Accent 6" w:uiPriority="63"/>
+    <w:lsdException w:name="Medium Shading 2 Accent 6" w:uiPriority="64"/>
+    <w:lsdException w:name="Medium List 1 Accent 6" w:uiPriority="65"/>
+    <w:lsdException w:name="Medium List 2 Accent 6" w:uiPriority="66"/>
+    <w:lsdException w:name="Medium Grid 1 Accent 6" w:uiPriority="67"/>
+    <w:lsdException w:name="Medium Grid 2 Accent 6" w:uiPriority="68"/>
+    <w:lsdException w:name="Medium Grid 3 Accent 6" w:uiPriority="69"/>
+    <w:lsdException w:name="Dark List Accent 6" w:uiPriority="70"/>
+    <w:lsdException w:name="Colorful Shading Accent 6" w:uiPriority="71"/>
+    <w:lsdException w:name="Colorful List Accent 6" w:uiPriority="72"/>
+    <w:lsdException w:name="Colorful Grid Accent 6" w:uiPriority="73"/>
+    <w:lsdException w:name="Subtle Emphasis" w:uiPriority="19" w:qFormat="1"/>
+    <w:lsdException w:name="Intense Emphasis" w:uiPriority="21" w:qFormat="1"/>
+    <w:lsdException w:name="Subtle Reference" w:uiPriority="31" w:qFormat="1"/>
+    <w:lsdException w:name="Intense Reference" w:uiPriority="32" w:qFormat="1"/>
+    <w:lsdException w:name="Book Title" w:uiPriority="33" w:qFormat="1"/>
+    <w:lsdException w:name="Bibliography" w:semiHidden="1" w:uiPriority="37" w:unhideWhenUsed="1"/>
+    <w:lsdException w:name="TOC Heading" w:semiHidden="1" w:uiPriority="39" w:unhideWhenUsed="1" w:qFormat="1"/>
+    <w:lsdException w:name="Plain Table 1" w:uiPriority="41"/>
+    <w:lsdException w:name="Plain Table 2" w:uiPriority="42"/>
+    <w:lsdException w:name="Plain Table 3" w:uiPriority="43"/>
+    <w:lsdException w:name="Plain Table 4" w:uiPriority="44"/>
+    <w:lsdException w:name="Plain Table 5" w:uiPriority="45"/>
+    <w:lsdException w:name="Grid Table Light" w:uiPriority="40"/>
+    <w:lsdException w:name="Grid Table 1 Light" w:uiPriority="46"/>
+    <w:lsdException w:name="Grid Table 2" w:uiPriority="47"/>
+    <w:lsdException w:name="Grid Table 3" w:uiPriority="48"/>
+    <w:lsdException w:name="Grid Table 4" w:uiPriority="49"/>
+    <w:lsdException w:name="Grid Table 5 Dark" w:uiPriority="50"/>
+    <w:lsdException w:name="Grid Table 6 Colorful" w:uiPriority="51"/>
+    <w:lsdException w:name="Grid Table 7 Colorful" w:uiPriority="52"/>
+    <w:lsdException w:name="Grid Table 1 Light Accent 1" w:uiPriority="46"/>
+    <w:lsdException w:name="Grid Table 2 Accent 1" w:uiPriority="47"/>
+    <w:lsdException w:name="Grid Table 3 Accent 1" w:uiPriority="48"/>
+    <w:lsdException w:name="Grid Table 4 Accent 1" w:uiPriority="49"/>
+    <w:lsdException w:name="Grid Table 5 Dark Accent 1" w:uiPriority="50"/>
+    <w:lsdException w:name="Grid Table 6 Colorful Accent 1" w:uiPriority="51"/>
+    <w:lsdException w:name="Grid Table 7 Colorful Accent 1" w:uiPriority="52"/>
+    <w:lsdException w:name="Grid Table 1 Light Accent 2" w:uiPriority="46"/>
+    <w:lsdException w:name="Grid Table 2 Accent 2" w:uiPriority="47"/>
+    <w:lsdException w:name="Grid Table 3 Accent 2" w:uiPriority="48"/>
+    <w:lsdException w:name="Grid Table 4 Accent 2" w:uiPriority="49"/>
+    <w:lsdException w:name="Grid Table 5 Dark Accent 2" w:uiPriority="50"/>
+    <w:lsdException w:name="Grid Table 6 Colorful Accent 2" w:uiPriority="51"/>
+    <w:lsdException w:name="Grid Table 7 Colorful Accent 2" w:uiPriority="52"/>
+    <w:lsdException w:name="Grid Table 1 Light Accent 3" w:uiPriority="46"/>
+    <w:lsdException w:name="Grid Table 2 Accent 3" w:uiPriority="47"/>
+    <w:lsdException w:name="Grid Table 3 Accent 3" w:uiPriority="48"/>
+    <w:lsdException w:name="Grid Table 4 Accent 3" w:uiPriority="49"/>
+    <w:lsdException w:name="Grid Table 5 Dark Accent 3" w:uiPriority="50"/>
+    <w:lsdException w:name="Grid Table 6 Colorful Accent 3" w:uiPriority="51"/>
+    <w:lsdException w:name="Grid Table 7 Colorful Accent 3" w:uiPriority="52"/>
+    <w:lsdException w:name="Grid Table 1 Light Accent 4" w:uiPriority="46"/>
+    <w:lsdException w:name="Grid Table 2 Accent 4" w:uiPriority="47"/>
+    <w:lsdException w:name="Grid Table 3 Accent 4" w:uiPriority="48"/>
+    <w:lsdException w:name="Grid Table 4 Accent 4" w:uiPriority="49"/>
+    <w:lsdException w:name="Grid Table 5 Dark Accent 4" w:uiPriority="50"/>
+    <w:lsdException w:name="Grid Table 6 Colorful Accent 4" w:uiPriority="51"/>
+    <w:lsdException w:name="Grid Table 7 Colorful Accent 4" w:uiPriority="52"/>
+    <w:lsdException w:name="Grid Table 1 Light Accent 5" w:uiPriority="46"/>
+    <w:lsdException w:name="Grid Table 2 Accent 5" w:uiPriority="47"/>
+    <w:lsdException w:name="Grid Table 3 Accent 5" w:uiPriority="48"/>
+    <w:lsdException w:name="Grid Table 4 Accent 5" w:uiPriority="49"/>
+    <w:lsdException w:name="Grid Table 5 Dark Accent 5" w:uiPriority="50"/>
+    <w:lsdException w:name="Grid Table 6 Colorful Accent 5" w:uiPriority="51"/>
+    <w:lsdException w:name="Grid Table 7 Colorful Accent 5" w:uiPriority="52"/>
+    <w:lsdException w:name="Grid Table 1 Light Accent 6" w:uiPriority="46"/>
+    <w:lsdException w:name="Grid Table 2 Accent 6" w:uiPriority="47"/>
+    <w:lsdException w:name="Grid Table 3 Accent 6" w:uiPriority="48"/>
+    <w:lsdException w:name="Grid Table 4 Accent 6" w:uiPriority="49"/>
+    <w:lsdException w:name="Grid Table 5 Dark Accent 6" w:uiPriority="50"/>
+    <w:lsdException w:name="Grid Table 6 Colorful Accent 6" w:uiPriority="51"/>
+    <w:lsdException w:name="Grid Table 7 Colorful Accent 6" w:uiPriority="52"/>
+    <w:lsdException w:name="List Table 1 Light" w:uiPriority="46"/>
+    <w:lsdException w:name="List Table 2" w:uiPriority="47"/>
+    <w:lsdException w:name="List Table 3" w:uiPriority="48"/>
+    <w:lsdException w:name="List Table 4" w:uiPriority="49"/>
+    <w:lsdException w:name="List Table 5 Dark" w:uiPriority="50"/>
+    <w:lsdException w:name="List Table 6 Colorful" w:uiPriority="51"/>
+    <w:lsdException w:name="List Table 7 Colorful" w:uiPriority="52"/>
+    <w:lsdException w:name="List Table 1 Light Accent 1" w:uiPriority="46"/>
+    <w:lsdException w:name="List Table 2 Accent 1" w:uiPriority="47"/>
+    <w:lsdException w:name="List Table 3 Accent 1" w:uiPriority="48"/>
+    <w:lsdException w:name="List Table 4 Accent 1" w:uiPriority="49"/>
+    <w:lsdException w:name="List Table 5 Dark Accent 1" w:uiPriority="50"/>
+    <w:lsdException w:name="List Table 6 Colorful Accent 1" w:uiPriority="51"/>
+    <w:lsdException w:name="List Table 7 Colorful Accent 1" w:uiPriority="52"/>
+    <w:lsdException w:name="List Table 1 Light Accent 2" w:uiPriority="46"/>
+    <w:lsdException w:name="List Table 2 Accent 2" w:uiPriority="47"/>
+    <w:lsdException w:name="List Table 3 Accent 2" w:uiPriority="48"/>
+    <w:lsdException w:name="List Table 4 Accent 2" w:uiPriority="49"/>
+    <w:lsdException w:name="List Table 5 Dark Accent 2" w:uiPriority="50"/>
+    <w:lsdException w:name="List Table 6 Colorful Accent 2" w:uiPriority="51"/>
+    <w:lsdException w:name="List Table 7 Colorful Accent 2" w:uiPriority="52"/>
+    <w:lsdException w:name="List Table 1 Light Accent 3" w:uiPriority="46"/>
+    <w:lsdException w:name="List Table 2 Accent 3" w:uiPriority="47"/>
+    <w:lsdException w:name="List Table 3 Accent 3" w:uiPriority="48"/>
+    <w:lsdException w:name="List Table 4 Accent 3" w:uiPriority="49"/>
+    <w:lsdException w:name="List Table 5 Dark Accent 3" w:uiPriority="50"/>
+    <w:lsdException w:name="List Table 6 Colorful Accent 3" w:uiPriority="51"/>
+    <w:lsdException w:name="List Table 7 Colorful Accent 3" w:uiPriority="52"/>
+    <w:lsdException w:name="List Table 1 Light Accent 4" w:uiPriority="46"/>
+    <w:lsdException w:name="List Table 2 Accent 4" w:uiPriority="47"/>
+    <w:lsdException w:name="List Table 3 Accent 4" w:uiPriority="48"/>
+    <w:lsdException w:name="List Table 4 Accent 4" w:uiPriority="49"/>
+    <w:lsdException w:name="List Table 5 Dark Accent 4" w:uiPriority="50"/>
+    <w:lsdException w:name="List Table 6 Colorful Accent 4" w:uiPriority="51"/>
+    <w:lsdException w:name="List Table 7 Colorful Accent 4" w:uiPriority="52"/>
+    <w:lsdException w:name="List Table 1 Light Accent 5" w:uiPriority="46"/>
+    <w:lsdException w:name="List Table 2 Accent 5" w:uiPriority="47"/>
+    <w:lsdException w:name="List Table 3 Accent 5" w:uiPriority="48"/>
+    <w:lsdException w:name="List Table 4 Accent 5" w:uiPriority="49"/>
+    <w:lsdException w:name="List Table 5 Dark Accent 5" w:uiPriority="50"/>
+    <w:lsdException w:name="List Table 6 Colorful Accent 5" w:uiPriority="51"/>
+    <w:lsdException w:name="List Table 7 Colorful Accent 5" w:uiPriority="52"/>
+    <w:lsdException w:name="List Table 1 Light Accent 6" w:uiPriority="46"/>
+    <w:lsdException w:name="List Table 2 Accent 6" w:uiPriority="47"/>
+    <w:lsdException w:name="List Table 3 Accent 6" w:uiPriority="48"/>
+    <w:lsdException w:name="List Table 4 Accent 6" w:uiPriority="49"/>
+    <w:lsdException w:name="List Table 5 Dark Accent 6" w:uiPriority="50"/>
+    <w:lsdException w:name="List Table 6 Colorful Accent 6" w:uiPriority="51"/>
+    <w:lsdException w:name="List Table 7 Colorful Accent 6" w:uiPriority="52"/>
   </w:latentStyles>
   <w:style w:type="paragraph" w:default="1" w:styleId="Normal">
     <w:name w:val="Normal"/>
     <w:qFormat/>
     <w:rsid w:val="00DE7A9A"/>
+  </w:style>
+  <w:style w:type="paragraph" w:styleId="Heading1">
+    <w:name w:val="heading 1"/>
+    <w:basedOn w:val="Normal"/>
+    <w:next w:val="Normal"/>
+    <w:link w:val="Heading1Char"/>
+    <w:uiPriority w:val="9"/>
+    <w:qFormat/>
+    <w:rsid w:val="00492A45"/>
+    <w:pPr>
+      <w:pBdr>
+        <w:top w:val="single" w:sz="24" w:space="0" w:color="4F81BD" w:themeColor="accent1"/>
+        <w:left w:val="single" w:sz="24" w:space="0" w:color="4F81BD" w:themeColor="accent1"/>
+        <w:bottom w:val="single" w:sz="24" w:space="0" w:color="4F81BD" w:themeColor="accent1"/>
+        <w:right w:val="single" w:sz="24" w:space="0" w:color="4F81BD" w:themeColor="accent1"/>
+      </w:pBdr>
+      <w:shd w:val="clear" w:color="auto" w:fill="4F81BD" w:themeFill="accent1"/>
+      <w:spacing w:before="100" w:after="0"/>
+      <w:outlineLvl w:val="0"/>
+    </w:pPr>
+    <w:rPr>
+      <w:rFonts w:eastAsiaTheme="minorEastAsia"/>
+      <w:caps/>
+      <w:color w:val="FFFFFF" w:themeColor="background1"/>
+      <w:spacing w:val="15"/>
+      <w:lang w:eastAsia="ja-JP"/>
+    </w:rPr>
   </w:style>
   <w:style w:type="character" w:default="1" w:styleId="DefaultParagraphFont">
     <w:name w:val="Default Paragraph Font"/>
@@ -211,7 +550,6 @@
     <w:uiPriority w:val="99"/>
     <w:semiHidden/>
     <w:unhideWhenUsed/>
-    <w:qFormat/>
     <w:tblPr>
       <w:tblInd w:w="0" w:type="dxa"/>
       <w:tblCellMar>
@@ -227,6 +565,21 @@
     <w:uiPriority w:val="99"/>
     <w:semiHidden/>
     <w:unhideWhenUsed/>
+  </w:style>
+  <w:style w:type="character" w:customStyle="1" w:styleId="Heading1Char">
+    <w:name w:val="Heading 1 Char"/>
+    <w:basedOn w:val="DefaultParagraphFont"/>
+    <w:link w:val="Heading1"/>
+    <w:uiPriority w:val="9"/>
+    <w:rsid w:val="00492A45"/>
+    <w:rPr>
+      <w:rFonts w:eastAsiaTheme="minorEastAsia"/>
+      <w:caps/>
+      <w:color w:val="FFFFFF" w:themeColor="background1"/>
+      <w:spacing w:val="15"/>
+      <w:shd w:val="clear" w:color="auto" w:fill="4F81BD" w:themeFill="accent1"/>
+      <w:lang w:eastAsia="ja-JP"/>
+    </w:rPr>
   </w:style>
 </w:styles>
 </file>

</xml_diff>

<commit_message>
Still working on report. Added a few images
</commit_message>
<xml_diff>
--- a/program4_DugieTrinh.docx
+++ b/program4_DugieTrinh.docx
@@ -121,11 +121,6 @@
         <w:t>Local access fills a write buffer and reads and writes to cache or disk more often than other methods.</w:t>
       </w:r>
     </w:p>
-    <w:p>
-      <w:r>
-        <w:t>Mixed Access write</w:t>
-      </w:r>
-    </w:p>
     <w:p/>
     <w:p>
       <w:pPr>
@@ -150,20 +145,6 @@
       </w:r>
     </w:p>
     <w:p>
-      <w:r>
-        <w:rPr>
-          <w:i/>
-        </w:rPr>
-        <w:t>For full command prompt and results</w:t>
-      </w:r>
-      <w:r>
-        <w:rPr>
-          <w:i/>
-        </w:rPr>
-        <w:t>, please look at the TestResults.txt.</w:t>
-      </w:r>
-    </w:p>
-    <w:p>
       <w:pPr>
         <w:rPr>
           <w:b/>
@@ -178,15 +159,138 @@
     </w:p>
     <w:p>
       <w:r>
-        <w:t>With cache disabled: 7781msec</w:t>
-      </w:r>
-    </w:p>
-    <w:p>
-      <w:r>
-        <w:t>With cache enabled: 6438msec</w:t>
+        <w:t>With cache disabled: 7175msec</w:t>
+      </w:r>
+    </w:p>
+    <w:p>
+      <w:pPr>
+        <w:rPr>
+          <w:b/>
+        </w:rPr>
+      </w:pPr>
+      <w:r>
+        <w:rPr>
+          <w:noProof/>
+          <w:lang w:eastAsia="ja-JP"/>
+        </w:rPr>
+        <w:drawing>
+          <wp:inline distT="0" distB="0" distL="0" distR="0" wp14:anchorId="15FFD131" wp14:editId="7CF33B5F">
+            <wp:extent cx="4314825" cy="1638300"/>
+            <wp:effectExtent l="0" t="0" r="9525" b="0"/>
+            <wp:docPr id="1" name="Picture 1"/>
+            <wp:cNvGraphicFramePr>
+              <a:graphicFrameLocks xmlns:a="http://schemas.openxmlformats.org/drawingml/2006/main" noChangeAspect="1"/>
+            </wp:cNvGraphicFramePr>
+            <a:graphic xmlns:a="http://schemas.openxmlformats.org/drawingml/2006/main">
+              <a:graphicData uri="http://schemas.openxmlformats.org/drawingml/2006/picture">
+                <pic:pic xmlns:pic="http://schemas.openxmlformats.org/drawingml/2006/picture">
+                  <pic:nvPicPr>
+                    <pic:cNvPr id="1" name=""/>
+                    <pic:cNvPicPr/>
+                  </pic:nvPicPr>
+                  <pic:blipFill>
+                    <a:blip r:embed="rId4"/>
+                    <a:stretch>
+                      <a:fillRect/>
+                    </a:stretch>
+                  </pic:blipFill>
+                  <pic:spPr>
+                    <a:xfrm>
+                      <a:off x="0" y="0"/>
+                      <a:ext cx="4314825" cy="1638300"/>
+                    </a:xfrm>
+                    <a:prstGeom prst="rect">
+                      <a:avLst/>
+                    </a:prstGeom>
+                  </pic:spPr>
+                </pic:pic>
+              </a:graphicData>
+            </a:graphic>
+          </wp:inline>
+        </w:drawing>
+      </w:r>
+    </w:p>
+    <w:p>
+      <w:r>
+        <w:t xml:space="preserve">With cache enabled: </w:t>
+      </w:r>
+      <w:r>
+        <w:t>6708</w:t>
+      </w:r>
+      <w:r>
+        <w:t>msec</w:t>
+      </w:r>
+    </w:p>
+    <w:p>
+      <w:r>
+        <w:rPr>
+          <w:noProof/>
+          <w:lang w:eastAsia="ja-JP"/>
+        </w:rPr>
+        <w:drawing>
+          <wp:inline distT="0" distB="0" distL="0" distR="0" wp14:anchorId="7C934330" wp14:editId="5DC2C298">
+            <wp:extent cx="4371975" cy="1552575"/>
+            <wp:effectExtent l="0" t="0" r="9525" b="9525"/>
+            <wp:docPr id="2" name="Picture 2"/>
+            <wp:cNvGraphicFramePr>
+              <a:graphicFrameLocks xmlns:a="http://schemas.openxmlformats.org/drawingml/2006/main" noChangeAspect="1"/>
+            </wp:cNvGraphicFramePr>
+            <a:graphic xmlns:a="http://schemas.openxmlformats.org/drawingml/2006/main">
+              <a:graphicData uri="http://schemas.openxmlformats.org/drawingml/2006/picture">
+                <pic:pic xmlns:pic="http://schemas.openxmlformats.org/drawingml/2006/picture">
+                  <pic:nvPicPr>
+                    <pic:cNvPr id="1" name=""/>
+                    <pic:cNvPicPr/>
+                  </pic:nvPicPr>
+                  <pic:blipFill>
+                    <a:blip r:embed="rId5"/>
+                    <a:stretch>
+                      <a:fillRect/>
+                    </a:stretch>
+                  </pic:blipFill>
+                  <pic:spPr>
+                    <a:xfrm>
+                      <a:off x="0" y="0"/>
+                      <a:ext cx="4371975" cy="1552575"/>
+                    </a:xfrm>
+                    <a:prstGeom prst="rect">
+                      <a:avLst/>
+                    </a:prstGeom>
+                  </pic:spPr>
+                </pic:pic>
+              </a:graphicData>
+            </a:graphic>
+          </wp:inline>
+        </w:drawing>
+      </w:r>
+    </w:p>
+    <w:p>
+      <w:r>
+        <w:t xml:space="preserve">Consideration: With cache enabled, random access time is improved slightly. The time for both can vary by a few hundred </w:t>
+      </w:r>
+      <w:proofErr w:type="spellStart"/>
+      <w:r>
+        <w:t>msec</w:t>
+      </w:r>
+      <w:proofErr w:type="spellEnd"/>
+      <w:r>
+        <w:t xml:space="preserve"> due to the random nature of the method. For example, my second test run of random access </w:t>
+      </w:r>
+      <w:proofErr w:type="spellStart"/>
+      <w:r>
+        <w:t>yieled</w:t>
+      </w:r>
+      <w:proofErr w:type="spellEnd"/>
+      <w:r>
+        <w:t xml:space="preserve"> 6373 msec. That is a 467msec difference.</w:t>
       </w:r>
     </w:p>
     <w:p/>
+    <w:p/>
+    <w:p/>
+    <w:p/>
+    <w:p/>
+    <w:p/>
     <w:p>
       <w:pPr>
         <w:rPr>
@@ -202,82 +306,181 @@
     </w:p>
     <w:p>
       <w:r>
-        <w:t>With cache disabled: 15116msec</w:t>
-      </w:r>
-    </w:p>
-    <w:p>
-      <w:r>
-        <w:t>With cache enabled: 7132msec</w:t>
-      </w:r>
-    </w:p>
-    <w:p/>
-    <w:p>
-      <w:pPr>
-        <w:rPr>
-          <w:b/>
-        </w:rPr>
-      </w:pPr>
-    </w:p>
-    <w:p>
-      <w:pPr>
-        <w:rPr>
-          <w:b/>
-        </w:rPr>
-      </w:pPr>
-      <w:r>
-        <w:rPr>
-          <w:b/>
-        </w:rPr>
-        <w:t>Mixed Access</w:t>
-      </w:r>
-    </w:p>
-    <w:p>
-      <w:r>
-        <w:t>With cache disabled: 5287msec</w:t>
-      </w:r>
-    </w:p>
-    <w:p>
-      <w:r>
-        <w:t>With cache enabled: 3087msec</w:t>
-      </w:r>
-    </w:p>
-    <w:p/>
-    <w:p>
-      <w:pPr>
-        <w:rPr>
-          <w:b/>
-        </w:rPr>
-      </w:pPr>
-      <w:r>
-        <w:rPr>
-          <w:b/>
-        </w:rPr>
-        <w:t>Adversary Access</w:t>
-      </w:r>
-    </w:p>
-    <w:p>
-      <w:r>
-        <w:t>With cache disabled: 8064msec</w:t>
-      </w:r>
-    </w:p>
-    <w:p>
-      <w:r>
-        <w:t>With cache enabled: 7701msec</w:t>
-      </w:r>
-    </w:p>
-    <w:p>
-      <w:pPr>
-        <w:pStyle w:val="Heading1"/>
-      </w:pPr>
-      <w:r>
-        <w:t>Conclusion</w:t>
-      </w:r>
-    </w:p>
-    <w:p/>
-    <w:p>
+        <w:t>With cache disabled: 15111</w:t>
+      </w:r>
+      <w:r>
+        <w:t>msec</w:t>
+      </w:r>
+    </w:p>
+    <w:p>
+      <w:r>
+        <w:rPr>
+          <w:noProof/>
+          <w:lang w:eastAsia="ja-JP"/>
+        </w:rPr>
+        <w:drawing>
+          <wp:inline distT="0" distB="0" distL="0" distR="0" wp14:anchorId="41ED3A15" wp14:editId="4479DC18">
+            <wp:extent cx="4933950" cy="1571625"/>
+            <wp:effectExtent l="0" t="0" r="0" b="9525"/>
+            <wp:docPr id="3" name="Picture 3"/>
+            <wp:cNvGraphicFramePr>
+              <a:graphicFrameLocks xmlns:a="http://schemas.openxmlformats.org/drawingml/2006/main" noChangeAspect="1"/>
+            </wp:cNvGraphicFramePr>
+            <a:graphic xmlns:a="http://schemas.openxmlformats.org/drawingml/2006/main">
+              <a:graphicData uri="http://schemas.openxmlformats.org/drawingml/2006/picture">
+                <pic:pic xmlns:pic="http://schemas.openxmlformats.org/drawingml/2006/picture">
+                  <pic:nvPicPr>
+                    <pic:cNvPr id="1" name=""/>
+                    <pic:cNvPicPr/>
+                  </pic:nvPicPr>
+                  <pic:blipFill>
+                    <a:blip r:embed="rId6"/>
+                    <a:stretch>
+                      <a:fillRect/>
+                    </a:stretch>
+                  </pic:blipFill>
+                  <pic:spPr>
+                    <a:xfrm>
+                      <a:off x="0" y="0"/>
+                      <a:ext cx="4933950" cy="1571625"/>
+                    </a:xfrm>
+                    <a:prstGeom prst="rect">
+                      <a:avLst/>
+                    </a:prstGeom>
+                  </pic:spPr>
+                </pic:pic>
+              </a:graphicData>
+            </a:graphic>
+          </wp:inline>
+        </w:drawing>
+      </w:r>
+    </w:p>
+    <w:p>
+      <w:r>
+        <w:t>With cache enabled:</w:t>
+      </w:r>
+      <w:r>
+        <w:t xml:space="preserve"> 7133</w:t>
+      </w:r>
+      <w:r>
+        <w:t>msec</w:t>
+      </w:r>
+    </w:p>
+    <w:p>
+      <w:r>
+        <w:rPr>
+          <w:noProof/>
+          <w:lang w:eastAsia="ja-JP"/>
+        </w:rPr>
+        <w:drawing>
+          <wp:inline distT="0" distB="0" distL="0" distR="0" wp14:anchorId="49F48D2B" wp14:editId="1D0B43CD">
+            <wp:extent cx="3981450" cy="1562100"/>
+            <wp:effectExtent l="0" t="0" r="0" b="0"/>
+            <wp:docPr id="4" name="Picture 4"/>
+            <wp:cNvGraphicFramePr>
+              <a:graphicFrameLocks xmlns:a="http://schemas.openxmlformats.org/drawingml/2006/main" noChangeAspect="1"/>
+            </wp:cNvGraphicFramePr>
+            <a:graphic xmlns:a="http://schemas.openxmlformats.org/drawingml/2006/main">
+              <a:graphicData uri="http://schemas.openxmlformats.org/drawingml/2006/picture">
+                <pic:pic xmlns:pic="http://schemas.openxmlformats.org/drawingml/2006/picture">
+                  <pic:nvPicPr>
+                    <pic:cNvPr id="1" name=""/>
+                    <pic:cNvPicPr/>
+                  </pic:nvPicPr>
+                  <pic:blipFill>
+                    <a:blip r:embed="rId7"/>
+                    <a:stretch>
+                      <a:fillRect/>
+                    </a:stretch>
+                  </pic:blipFill>
+                  <pic:spPr>
+                    <a:xfrm>
+                      <a:off x="0" y="0"/>
+                      <a:ext cx="3981450" cy="1562100"/>
+                    </a:xfrm>
+                    <a:prstGeom prst="rect">
+                      <a:avLst/>
+                    </a:prstGeom>
+                  </pic:spPr>
+                </pic:pic>
+              </a:graphicData>
+            </a:graphic>
+          </wp:inline>
+        </w:drawing>
+      </w:r>
+    </w:p>
+    <w:p>
+      <w:r>
+        <w:t>Consideration: With cache use, localized access is greatly improve, cutting turnaround time by roughly half. The turnaround time does not vary greatly either and if only off by a few msec. Without cache use, localized access can be extremely slow due to read and writing from disk instead of cache.</w:t>
+      </w:r>
       <w:bookmarkStart w:id="0" w:name="_GoBack"/>
       <w:bookmarkEnd w:id="0"/>
     </w:p>
+    <w:p>
+      <w:pPr>
+        <w:rPr>
+          <w:b/>
+        </w:rPr>
+      </w:pPr>
+    </w:p>
+    <w:p>
+      <w:pPr>
+        <w:rPr>
+          <w:b/>
+        </w:rPr>
+      </w:pPr>
+      <w:r>
+        <w:rPr>
+          <w:b/>
+        </w:rPr>
+        <w:t>Mixed Access</w:t>
+      </w:r>
+    </w:p>
+    <w:p>
+      <w:r>
+        <w:t>With cache disabled: 5287msec</w:t>
+      </w:r>
+    </w:p>
+    <w:p>
+      <w:r>
+        <w:t>With cache enabled: 3087msec</w:t>
+      </w:r>
+    </w:p>
+    <w:p/>
+    <w:p>
+      <w:pPr>
+        <w:rPr>
+          <w:b/>
+        </w:rPr>
+      </w:pPr>
+      <w:r>
+        <w:rPr>
+          <w:b/>
+        </w:rPr>
+        <w:t>Adversary Access</w:t>
+      </w:r>
+    </w:p>
+    <w:p>
+      <w:r>
+        <w:t>With cache disabled: 8064msec</w:t>
+      </w:r>
+    </w:p>
+    <w:p>
+      <w:r>
+        <w:t>With cache enabled: 7701msec</w:t>
+      </w:r>
+    </w:p>
+    <w:p>
+      <w:pPr>
+        <w:pStyle w:val="Heading1"/>
+      </w:pPr>
+      <w:r>
+        <w:lastRenderedPageBreak/>
+        <w:t>Conclusion</w:t>
+      </w:r>
+    </w:p>
+    <w:p/>
+    <w:p/>
     <w:sectPr>
       <w:pgSz w:w="12240" w:h="15840"/>
       <w:pgMar w:top="1440" w:right="1440" w:bottom="1440" w:left="1440" w:header="720" w:footer="720" w:gutter="0"/>

</xml_diff>